<commit_message>
Update file hoc git
</commit_message>
<xml_diff>
--- a/FULLSTACKMASTER/GIT/LearnGit.docx
+++ b/FULLSTACKMASTER/GIT/LearnGit.docx
@@ -2097,9 +2097,6 @@
       <w:pPr>
         <w:rPr>
           <w:rFonts w:ascii="Times New Roman" w:hAnsi="Times New Roman" w:cs="Times New Roman"/>
-          <w:b/>
-          <w:bCs/>
-          <w:color w:val="FF0000"/>
           <w:sz w:val="28"/>
           <w:szCs w:val="28"/>
         </w:rPr>
@@ -2116,6 +2113,217 @@
           <w:rFonts w:ascii="Times New Roman" w:hAnsi="Times New Roman" w:cs="Times New Roman"/>
           <w:b/>
           <w:bCs/>
+          <w:sz w:val="28"/>
+          <w:szCs w:val="28"/>
+        </w:rPr>
+      </w:pPr>
+      <w:r>
+        <w:rPr>
+          <w:rFonts w:ascii="Times New Roman" w:hAnsi="Times New Roman" w:cs="Times New Roman"/>
+          <w:b/>
+          <w:bCs/>
+          <w:color w:val="FF0000"/>
+          <w:sz w:val="28"/>
+          <w:szCs w:val="28"/>
+        </w:rPr>
+        <w:t>Hoạt động trạng thái của git</w:t>
+      </w:r>
+      <w:r>
+        <w:rPr>
+          <w:rFonts w:ascii="Times New Roman" w:hAnsi="Times New Roman" w:cs="Times New Roman"/>
+          <w:b/>
+          <w:bCs/>
+          <w:sz w:val="28"/>
+          <w:szCs w:val="28"/>
+        </w:rPr>
+        <w:br/>
+      </w:r>
+    </w:p>
+    <w:p>
+      <w:pPr>
+        <w:pStyle w:val="ListParagraph"/>
+        <w:numPr>
+          <w:ilvl w:val="1"/>
+          <w:numId w:val="1"/>
+        </w:numPr>
+        <w:rPr>
+          <w:rFonts w:ascii="Times New Roman" w:hAnsi="Times New Roman" w:cs="Times New Roman"/>
+          <w:sz w:val="28"/>
+          <w:szCs w:val="28"/>
+        </w:rPr>
+      </w:pPr>
+      <w:r>
+        <w:rPr>
+          <w:rFonts w:ascii="Times New Roman" w:hAnsi="Times New Roman" w:cs="Times New Roman"/>
+          <w:sz w:val="28"/>
+          <w:szCs w:val="28"/>
+        </w:rPr>
+        <w:t>1. Working directory -&gt; git add -&gt; 2</w:t>
+      </w:r>
+    </w:p>
+    <w:p>
+      <w:pPr>
+        <w:pStyle w:val="ListParagraph"/>
+        <w:numPr>
+          <w:ilvl w:val="1"/>
+          <w:numId w:val="1"/>
+        </w:numPr>
+        <w:rPr>
+          <w:rFonts w:ascii="Times New Roman" w:hAnsi="Times New Roman" w:cs="Times New Roman"/>
+          <w:sz w:val="28"/>
+          <w:szCs w:val="28"/>
+        </w:rPr>
+      </w:pPr>
+      <w:r>
+        <w:rPr>
+          <w:rFonts w:ascii="Times New Roman" w:hAnsi="Times New Roman" w:cs="Times New Roman"/>
+          <w:sz w:val="28"/>
+          <w:szCs w:val="28"/>
+        </w:rPr>
+        <w:t>2. Staging area -&gt; git commit -&gt; 3</w:t>
+      </w:r>
+    </w:p>
+    <w:p>
+      <w:pPr>
+        <w:pStyle w:val="ListParagraph"/>
+        <w:numPr>
+          <w:ilvl w:val="1"/>
+          <w:numId w:val="1"/>
+        </w:numPr>
+        <w:rPr>
+          <w:rFonts w:ascii="Times New Roman" w:hAnsi="Times New Roman" w:cs="Times New Roman"/>
+          <w:sz w:val="28"/>
+          <w:szCs w:val="28"/>
+        </w:rPr>
+      </w:pPr>
+      <w:r>
+        <w:rPr>
+          <w:rFonts w:ascii="Times New Roman" w:hAnsi="Times New Roman" w:cs="Times New Roman"/>
+          <w:sz w:val="28"/>
+          <w:szCs w:val="28"/>
+        </w:rPr>
+        <w:t>3. Repository</w:t>
+      </w:r>
+      <w:r>
+        <w:rPr>
+          <w:rFonts w:ascii="Times New Roman" w:hAnsi="Times New Roman" w:cs="Times New Roman"/>
+          <w:sz w:val="28"/>
+          <w:szCs w:val="28"/>
+        </w:rPr>
+        <w:br/>
+      </w:r>
+    </w:p>
+    <w:p>
+      <w:pPr>
+        <w:pStyle w:val="ListParagraph"/>
+        <w:numPr>
+          <w:ilvl w:val="2"/>
+          <w:numId w:val="1"/>
+        </w:numPr>
+        <w:rPr>
+          <w:rFonts w:ascii="Times New Roman" w:hAnsi="Times New Roman" w:cs="Times New Roman"/>
+          <w:sz w:val="28"/>
+          <w:szCs w:val="28"/>
+        </w:rPr>
+      </w:pPr>
+      <w:r>
+        <w:rPr>
+          <w:rFonts w:ascii="Times New Roman" w:hAnsi="Times New Roman" w:cs="Times New Roman"/>
+          <w:sz w:val="28"/>
+          <w:szCs w:val="28"/>
+        </w:rPr>
+        <w:t>Git có 3 cây :</w:t>
+      </w:r>
+    </w:p>
+    <w:p>
+      <w:pPr>
+        <w:pStyle w:val="ListParagraph"/>
+        <w:numPr>
+          <w:ilvl w:val="3"/>
+          <w:numId w:val="1"/>
+        </w:numPr>
+        <w:rPr>
+          <w:rFonts w:ascii="Times New Roman" w:hAnsi="Times New Roman" w:cs="Times New Roman"/>
+          <w:sz w:val="28"/>
+          <w:szCs w:val="28"/>
+        </w:rPr>
+      </w:pPr>
+      <w:r>
+        <w:rPr>
+          <w:rFonts w:ascii="Times New Roman" w:hAnsi="Times New Roman" w:cs="Times New Roman"/>
+          <w:sz w:val="28"/>
+          <w:szCs w:val="28"/>
+        </w:rPr>
+        <w:t>Head</w:t>
+      </w:r>
+    </w:p>
+    <w:p>
+      <w:pPr>
+        <w:pStyle w:val="ListParagraph"/>
+        <w:numPr>
+          <w:ilvl w:val="3"/>
+          <w:numId w:val="1"/>
+        </w:numPr>
+        <w:rPr>
+          <w:rFonts w:ascii="Times New Roman" w:hAnsi="Times New Roman" w:cs="Times New Roman"/>
+          <w:sz w:val="28"/>
+          <w:szCs w:val="28"/>
+        </w:rPr>
+      </w:pPr>
+      <w:r>
+        <w:rPr>
+          <w:rFonts w:ascii="Times New Roman" w:hAnsi="Times New Roman" w:cs="Times New Roman"/>
+          <w:sz w:val="28"/>
+          <w:szCs w:val="28"/>
+        </w:rPr>
+        <w:t>Index</w:t>
+      </w:r>
+    </w:p>
+    <w:p>
+      <w:pPr>
+        <w:pStyle w:val="ListParagraph"/>
+        <w:numPr>
+          <w:ilvl w:val="3"/>
+          <w:numId w:val="1"/>
+        </w:numPr>
+        <w:rPr>
+          <w:rFonts w:ascii="Times New Roman" w:hAnsi="Times New Roman" w:cs="Times New Roman"/>
+          <w:sz w:val="28"/>
+          <w:szCs w:val="28"/>
+        </w:rPr>
+      </w:pPr>
+      <w:r>
+        <w:rPr>
+          <w:rFonts w:ascii="Times New Roman" w:hAnsi="Times New Roman" w:cs="Times New Roman"/>
+          <w:sz w:val="28"/>
+          <w:szCs w:val="28"/>
+        </w:rPr>
+        <w:t>Working directory</w:t>
+      </w:r>
+    </w:p>
+    <w:p>
+      <w:pPr>
+        <w:rPr>
+          <w:rFonts w:ascii="Times New Roman" w:hAnsi="Times New Roman" w:cs="Times New Roman"/>
+          <w:b/>
+          <w:bCs/>
+          <w:color w:val="FF0000"/>
+          <w:sz w:val="28"/>
+          <w:szCs w:val="28"/>
+        </w:rPr>
+      </w:pPr>
+    </w:p>
+    <w:p>
+      <w:pPr>
+        <w:pStyle w:val="ListParagraph"/>
+        <w:numPr>
+          <w:ilvl w:val="0"/>
+          <w:numId w:val="1"/>
+        </w:numPr>
+        <w:rPr>
+          <w:rFonts w:ascii="Times New Roman" w:hAnsi="Times New Roman" w:cs="Times New Roman"/>
+          <w:b/>
+          <w:bCs/>
           <w:color w:val="FF0000"/>
           <w:sz w:val="28"/>
           <w:szCs w:val="28"/>
@@ -2212,6 +2420,476 @@
     </w:p>
     <w:p>
       <w:pPr>
+        <w:rPr>
+          <w:rFonts w:ascii="Times New Roman" w:hAnsi="Times New Roman" w:cs="Times New Roman"/>
+          <w:sz w:val="28"/>
+          <w:szCs w:val="28"/>
+        </w:rPr>
+      </w:pPr>
+    </w:p>
+    <w:p>
+      <w:pPr>
+        <w:pStyle w:val="ListParagraph"/>
+        <w:numPr>
+          <w:ilvl w:val="0"/>
+          <w:numId w:val="2"/>
+        </w:numPr>
+        <w:rPr>
+          <w:rFonts w:ascii="Times New Roman" w:hAnsi="Times New Roman" w:cs="Times New Roman"/>
+          <w:sz w:val="28"/>
+          <w:szCs w:val="28"/>
+        </w:rPr>
+      </w:pPr>
+      <w:r>
+        <w:rPr>
+          <w:rFonts w:ascii="Times New Roman" w:hAnsi="Times New Roman" w:cs="Times New Roman"/>
+          <w:sz w:val="28"/>
+          <w:szCs w:val="28"/>
+        </w:rPr>
+        <w:t>Tương tác với Remote repository</w:t>
+      </w:r>
+    </w:p>
+    <w:p>
+      <w:pPr>
+        <w:rPr>
+          <w:rFonts w:ascii="Times New Roman" w:hAnsi="Times New Roman" w:cs="Times New Roman"/>
+          <w:sz w:val="28"/>
+          <w:szCs w:val="28"/>
+        </w:rPr>
+      </w:pPr>
+    </w:p>
+    <w:p>
+      <w:pPr>
+        <w:pStyle w:val="ListParagraph"/>
+        <w:numPr>
+          <w:ilvl w:val="0"/>
+          <w:numId w:val="1"/>
+        </w:numPr>
+        <w:rPr>
+          <w:rFonts w:ascii="Times New Roman" w:hAnsi="Times New Roman" w:cs="Times New Roman"/>
+          <w:b/>
+          <w:bCs/>
+          <w:color w:val="FF0000"/>
+          <w:sz w:val="28"/>
+          <w:szCs w:val="28"/>
+        </w:rPr>
+      </w:pPr>
+      <w:r>
+        <w:rPr>
+          <w:rFonts w:ascii="Times New Roman" w:hAnsi="Times New Roman" w:cs="Times New Roman"/>
+          <w:b/>
+          <w:bCs/>
+          <w:color w:val="FF0000"/>
+          <w:sz w:val="28"/>
+          <w:szCs w:val="28"/>
+        </w:rPr>
+        <w:t>Câu lệnh phổ biến</w:t>
+      </w:r>
+    </w:p>
+    <w:p>
+      <w:pPr>
+        <w:rPr>
+          <w:rFonts w:ascii="Times New Roman" w:hAnsi="Times New Roman" w:cs="Times New Roman"/>
+          <w:sz w:val="28"/>
+          <w:szCs w:val="28"/>
+        </w:rPr>
+      </w:pPr>
+    </w:p>
+    <w:p>
+      <w:pPr>
+        <w:pStyle w:val="ListParagraph"/>
+        <w:numPr>
+          <w:ilvl w:val="1"/>
+          <w:numId w:val="1"/>
+        </w:numPr>
+        <w:rPr>
+          <w:rFonts w:ascii="Times New Roman" w:hAnsi="Times New Roman" w:cs="Times New Roman"/>
+          <w:sz w:val="28"/>
+          <w:szCs w:val="28"/>
+        </w:rPr>
+      </w:pPr>
+      <w:r>
+        <w:rPr>
+          <w:rFonts w:ascii="Times New Roman" w:hAnsi="Times New Roman" w:cs="Times New Roman"/>
+          <w:b/>
+          <w:bCs/>
+          <w:color w:val="FF0000"/>
+          <w:sz w:val="28"/>
+          <w:szCs w:val="28"/>
+        </w:rPr>
+        <w:t>git init --ba</w:t>
+      </w:r>
+      <w:r>
+        <w:rPr>
+          <w:rFonts w:ascii="Times New Roman" w:hAnsi="Times New Roman" w:cs="Times New Roman"/>
+          <w:b/>
+          <w:bCs/>
+          <w:color w:val="FF0000"/>
+          <w:sz w:val="28"/>
+          <w:szCs w:val="28"/>
+        </w:rPr>
+        <w:t>r</w:t>
+      </w:r>
+      <w:r>
+        <w:rPr>
+          <w:rFonts w:ascii="Times New Roman" w:hAnsi="Times New Roman" w:cs="Times New Roman"/>
+          <w:b/>
+          <w:bCs/>
+          <w:color w:val="FF0000"/>
+          <w:sz w:val="28"/>
+          <w:szCs w:val="28"/>
+        </w:rPr>
+        <w:t>e</w:t>
+      </w:r>
+      <w:r>
+        <w:rPr>
+          <w:rFonts w:ascii="Times New Roman" w:hAnsi="Times New Roman" w:cs="Times New Roman"/>
+          <w:color w:val="FF0000"/>
+          <w:sz w:val="28"/>
+          <w:szCs w:val="28"/>
+        </w:rPr>
+        <w:t xml:space="preserve"> </w:t>
+      </w:r>
+      <w:r>
+        <w:rPr>
+          <w:rFonts w:ascii="Times New Roman" w:hAnsi="Times New Roman" w:cs="Times New Roman"/>
+          <w:sz w:val="28"/>
+          <w:szCs w:val="28"/>
+        </w:rPr>
+        <w:t>: Tạo một c</w:t>
+      </w:r>
+      <w:r>
+        <w:rPr>
+          <w:rFonts w:ascii="Times New Roman" w:hAnsi="Times New Roman" w:cs="Times New Roman"/>
+          <w:sz w:val="28"/>
+          <w:szCs w:val="28"/>
+        </w:rPr>
+        <w:t>e</w:t>
+      </w:r>
+      <w:r>
+        <w:rPr>
+          <w:rFonts w:ascii="Times New Roman" w:hAnsi="Times New Roman" w:cs="Times New Roman"/>
+          <w:sz w:val="28"/>
+          <w:szCs w:val="28"/>
+        </w:rPr>
+        <w:t>ntr</w:t>
+      </w:r>
+      <w:r>
+        <w:rPr>
+          <w:rFonts w:ascii="Times New Roman" w:hAnsi="Times New Roman" w:cs="Times New Roman"/>
+          <w:sz w:val="28"/>
+          <w:szCs w:val="28"/>
+        </w:rPr>
+        <w:t>a</w:t>
+      </w:r>
+      <w:r>
+        <w:rPr>
+          <w:rFonts w:ascii="Times New Roman" w:hAnsi="Times New Roman" w:cs="Times New Roman"/>
+          <w:sz w:val="28"/>
+          <w:szCs w:val="28"/>
+        </w:rPr>
+        <w:t>l repo</w:t>
+      </w:r>
+    </w:p>
+    <w:p>
+      <w:pPr>
+        <w:pStyle w:val="ListParagraph"/>
+        <w:numPr>
+          <w:ilvl w:val="1"/>
+          <w:numId w:val="1"/>
+        </w:numPr>
+        <w:rPr>
+          <w:rFonts w:ascii="Times New Roman" w:hAnsi="Times New Roman" w:cs="Times New Roman"/>
+          <w:sz w:val="28"/>
+          <w:szCs w:val="28"/>
+        </w:rPr>
+      </w:pPr>
+      <w:r>
+        <w:rPr>
+          <w:rFonts w:ascii="Times New Roman" w:hAnsi="Times New Roman" w:cs="Times New Roman"/>
+          <w:b/>
+          <w:bCs/>
+          <w:color w:val="FF0000"/>
+          <w:sz w:val="28"/>
+          <w:szCs w:val="28"/>
+        </w:rPr>
+        <w:lastRenderedPageBreak/>
+        <w:t>git clone [repo name] [clone name</w:t>
+      </w:r>
+      <w:r>
+        <w:rPr>
+          <w:rFonts w:ascii="Times New Roman" w:hAnsi="Times New Roman" w:cs="Times New Roman"/>
+          <w:sz w:val="28"/>
+          <w:szCs w:val="28"/>
+        </w:rPr>
+        <w:t>] : Sao chép và liên kết repo</w:t>
+      </w:r>
+    </w:p>
+    <w:p>
+      <w:pPr>
+        <w:pStyle w:val="ListParagraph"/>
+        <w:ind w:left="1800"/>
+        <w:rPr>
+          <w:rFonts w:ascii="Times New Roman" w:hAnsi="Times New Roman" w:cs="Times New Roman"/>
+          <w:sz w:val="28"/>
+          <w:szCs w:val="28"/>
+        </w:rPr>
+      </w:pPr>
+    </w:p>
+    <w:p>
+      <w:pPr>
+        <w:pStyle w:val="ListParagraph"/>
+        <w:numPr>
+          <w:ilvl w:val="1"/>
+          <w:numId w:val="1"/>
+        </w:numPr>
+        <w:rPr>
+          <w:rFonts w:ascii="Times New Roman" w:hAnsi="Times New Roman" w:cs="Times New Roman"/>
+          <w:sz w:val="28"/>
+          <w:szCs w:val="28"/>
+        </w:rPr>
+      </w:pPr>
+      <w:r>
+        <w:rPr>
+          <w:rFonts w:ascii="Times New Roman" w:hAnsi="Times New Roman" w:cs="Times New Roman"/>
+          <w:b/>
+          <w:bCs/>
+          <w:color w:val="FF0000"/>
+          <w:sz w:val="28"/>
+          <w:szCs w:val="28"/>
+        </w:rPr>
+        <w:t>git fetch</w:t>
+      </w:r>
+      <w:r>
+        <w:rPr>
+          <w:rFonts w:ascii="Times New Roman" w:hAnsi="Times New Roman" w:cs="Times New Roman"/>
+          <w:color w:val="FF0000"/>
+          <w:sz w:val="28"/>
+          <w:szCs w:val="28"/>
+        </w:rPr>
+        <w:t xml:space="preserve"> </w:t>
+      </w:r>
+      <w:r>
+        <w:rPr>
+          <w:rFonts w:ascii="Times New Roman" w:hAnsi="Times New Roman" w:cs="Times New Roman"/>
+          <w:sz w:val="28"/>
+          <w:szCs w:val="28"/>
+        </w:rPr>
+        <w:t>: lấy các thông tin commit từ c</w:t>
+      </w:r>
+      <w:r>
+        <w:rPr>
+          <w:rFonts w:ascii="Times New Roman" w:hAnsi="Times New Roman" w:cs="Times New Roman"/>
+          <w:sz w:val="28"/>
+          <w:szCs w:val="28"/>
+        </w:rPr>
+        <w:t>e</w:t>
+      </w:r>
+      <w:r>
+        <w:rPr>
+          <w:rFonts w:ascii="Times New Roman" w:hAnsi="Times New Roman" w:cs="Times New Roman"/>
+          <w:sz w:val="28"/>
+          <w:szCs w:val="28"/>
+        </w:rPr>
+        <w:t>ntr</w:t>
+      </w:r>
+      <w:r>
+        <w:rPr>
+          <w:rFonts w:ascii="Times New Roman" w:hAnsi="Times New Roman" w:cs="Times New Roman"/>
+          <w:sz w:val="28"/>
+          <w:szCs w:val="28"/>
+        </w:rPr>
+        <w:t>a</w:t>
+      </w:r>
+      <w:r>
+        <w:rPr>
+          <w:rFonts w:ascii="Times New Roman" w:hAnsi="Times New Roman" w:cs="Times New Roman"/>
+          <w:sz w:val="28"/>
+          <w:szCs w:val="28"/>
+        </w:rPr>
+        <w:t>l</w:t>
+      </w:r>
+    </w:p>
+    <w:p>
+      <w:pPr>
+        <w:pStyle w:val="ListParagraph"/>
+        <w:rPr>
+          <w:rFonts w:ascii="Times New Roman" w:hAnsi="Times New Roman" w:cs="Times New Roman"/>
+          <w:sz w:val="28"/>
+          <w:szCs w:val="28"/>
+        </w:rPr>
+      </w:pPr>
+    </w:p>
+    <w:p>
+      <w:pPr>
+        <w:pStyle w:val="ListParagraph"/>
+        <w:numPr>
+          <w:ilvl w:val="1"/>
+          <w:numId w:val="1"/>
+        </w:numPr>
+        <w:rPr>
+          <w:rFonts w:ascii="Times New Roman" w:hAnsi="Times New Roman" w:cs="Times New Roman"/>
+          <w:sz w:val="28"/>
+          <w:szCs w:val="28"/>
+        </w:rPr>
+      </w:pPr>
+      <w:r>
+        <w:rPr>
+          <w:rFonts w:ascii="Times New Roman" w:hAnsi="Times New Roman" w:cs="Times New Roman"/>
+          <w:b/>
+          <w:bCs/>
+          <w:color w:val="FF0000"/>
+          <w:sz w:val="28"/>
+          <w:szCs w:val="28"/>
+        </w:rPr>
+        <w:t>git pull</w:t>
+      </w:r>
+      <w:r>
+        <w:rPr>
+          <w:rFonts w:ascii="Times New Roman" w:hAnsi="Times New Roman" w:cs="Times New Roman"/>
+          <w:color w:val="FF0000"/>
+          <w:sz w:val="28"/>
+          <w:szCs w:val="28"/>
+        </w:rPr>
+        <w:t xml:space="preserve"> </w:t>
+      </w:r>
+      <w:r>
+        <w:rPr>
+          <w:rFonts w:ascii="Times New Roman" w:hAnsi="Times New Roman" w:cs="Times New Roman"/>
+          <w:sz w:val="28"/>
+          <w:szCs w:val="28"/>
+        </w:rPr>
+        <w:t>: lấy dữ liệu từ c</w:t>
+      </w:r>
+      <w:r>
+        <w:rPr>
+          <w:rFonts w:ascii="Times New Roman" w:hAnsi="Times New Roman" w:cs="Times New Roman"/>
+          <w:sz w:val="28"/>
+          <w:szCs w:val="28"/>
+        </w:rPr>
+        <w:t>e</w:t>
+      </w:r>
+      <w:r>
+        <w:rPr>
+          <w:rFonts w:ascii="Times New Roman" w:hAnsi="Times New Roman" w:cs="Times New Roman"/>
+          <w:sz w:val="28"/>
+          <w:szCs w:val="28"/>
+        </w:rPr>
+        <w:t>ntr</w:t>
+      </w:r>
+      <w:r>
+        <w:rPr>
+          <w:rFonts w:ascii="Times New Roman" w:hAnsi="Times New Roman" w:cs="Times New Roman"/>
+          <w:sz w:val="28"/>
+          <w:szCs w:val="28"/>
+        </w:rPr>
+        <w:t>a</w:t>
+      </w:r>
+      <w:r>
+        <w:rPr>
+          <w:rFonts w:ascii="Times New Roman" w:hAnsi="Times New Roman" w:cs="Times New Roman"/>
+          <w:sz w:val="28"/>
+          <w:szCs w:val="28"/>
+        </w:rPr>
+        <w:t>l về local repo</w:t>
+      </w:r>
+    </w:p>
+    <w:p>
+      <w:pPr>
+        <w:pStyle w:val="ListParagraph"/>
+        <w:rPr>
+          <w:rFonts w:ascii="Times New Roman" w:hAnsi="Times New Roman" w:cs="Times New Roman"/>
+          <w:sz w:val="28"/>
+          <w:szCs w:val="28"/>
+        </w:rPr>
+      </w:pPr>
+    </w:p>
+    <w:p>
+      <w:pPr>
+        <w:pStyle w:val="ListParagraph"/>
+        <w:numPr>
+          <w:ilvl w:val="1"/>
+          <w:numId w:val="1"/>
+        </w:numPr>
+        <w:rPr>
+          <w:rFonts w:ascii="Times New Roman" w:hAnsi="Times New Roman" w:cs="Times New Roman"/>
+          <w:sz w:val="28"/>
+          <w:szCs w:val="28"/>
+        </w:rPr>
+      </w:pPr>
+      <w:r>
+        <w:rPr>
+          <w:rFonts w:ascii="Times New Roman" w:hAnsi="Times New Roman" w:cs="Times New Roman"/>
+          <w:b/>
+          <w:bCs/>
+          <w:color w:val="FF0000"/>
+          <w:sz w:val="28"/>
+          <w:szCs w:val="28"/>
+        </w:rPr>
+        <w:t>git push</w:t>
+      </w:r>
+      <w:r>
+        <w:rPr>
+          <w:rFonts w:ascii="Times New Roman" w:hAnsi="Times New Roman" w:cs="Times New Roman"/>
+          <w:color w:val="FF0000"/>
+          <w:sz w:val="28"/>
+          <w:szCs w:val="28"/>
+        </w:rPr>
+        <w:t xml:space="preserve"> </w:t>
+      </w:r>
+      <w:r>
+        <w:rPr>
+          <w:rFonts w:ascii="Times New Roman" w:hAnsi="Times New Roman" w:cs="Times New Roman"/>
+          <w:sz w:val="28"/>
+          <w:szCs w:val="28"/>
+        </w:rPr>
+        <w:t>: Đẩy commit từ local về c</w:t>
+      </w:r>
+      <w:r>
+        <w:rPr>
+          <w:rFonts w:ascii="Times New Roman" w:hAnsi="Times New Roman" w:cs="Times New Roman"/>
+          <w:sz w:val="28"/>
+          <w:szCs w:val="28"/>
+        </w:rPr>
+        <w:t>e</w:t>
+      </w:r>
+      <w:r>
+        <w:rPr>
+          <w:rFonts w:ascii="Times New Roman" w:hAnsi="Times New Roman" w:cs="Times New Roman"/>
+          <w:sz w:val="28"/>
+          <w:szCs w:val="28"/>
+        </w:rPr>
+        <w:t>ntr</w:t>
+      </w:r>
+      <w:r>
+        <w:rPr>
+          <w:rFonts w:ascii="Times New Roman" w:hAnsi="Times New Roman" w:cs="Times New Roman"/>
+          <w:sz w:val="28"/>
+          <w:szCs w:val="28"/>
+        </w:rPr>
+        <w:t>a</w:t>
+      </w:r>
+      <w:r>
+        <w:rPr>
+          <w:rFonts w:ascii="Times New Roman" w:hAnsi="Times New Roman" w:cs="Times New Roman"/>
+          <w:sz w:val="28"/>
+          <w:szCs w:val="28"/>
+        </w:rPr>
+        <w:t>l</w:t>
+      </w:r>
+    </w:p>
+    <w:p>
+      <w:pPr>
+        <w:pStyle w:val="ListParagraph"/>
+        <w:rPr>
+          <w:rFonts w:ascii="Times New Roman" w:hAnsi="Times New Roman" w:cs="Times New Roman"/>
+          <w:sz w:val="28"/>
+          <w:szCs w:val="28"/>
+        </w:rPr>
+      </w:pPr>
+    </w:p>
+    <w:p>
+      <w:pPr>
         <w:pStyle w:val="ListParagraph"/>
         <w:ind w:left="1080"/>
         <w:rPr>
@@ -2224,17 +2902,69 @@
     <w:p>
       <w:pPr>
         <w:pStyle w:val="ListParagraph"/>
-        <w:ind w:left="1080"/>
-        <w:rPr>
-          <w:rFonts w:ascii="Times New Roman" w:hAnsi="Times New Roman" w:cs="Times New Roman"/>
-          <w:sz w:val="28"/>
-          <w:szCs w:val="28"/>
-        </w:rPr>
-      </w:pPr>
-    </w:p>
-    <w:p>
-      <w:pPr>
-        <w:pStyle w:val="ListParagraph"/>
+        <w:numPr>
+          <w:ilvl w:val="0"/>
+          <w:numId w:val="1"/>
+        </w:numPr>
+        <w:rPr>
+          <w:rFonts w:ascii="Times New Roman" w:hAnsi="Times New Roman" w:cs="Times New Roman"/>
+          <w:b/>
+          <w:bCs/>
+          <w:color w:val="FF0000"/>
+          <w:sz w:val="28"/>
+          <w:szCs w:val="28"/>
+        </w:rPr>
+      </w:pPr>
+      <w:r>
+        <w:rPr>
+          <w:rFonts w:ascii="Times New Roman" w:hAnsi="Times New Roman" w:cs="Times New Roman"/>
+          <w:b/>
+          <w:bCs/>
+          <w:color w:val="FF0000"/>
+          <w:sz w:val="28"/>
+          <w:szCs w:val="28"/>
+        </w:rPr>
+        <w:t>Chuyển đổi giữa các commit trong GIT</w:t>
+      </w:r>
+    </w:p>
+    <w:p>
+      <w:pPr>
+        <w:rPr>
+          <w:rFonts w:ascii="Times New Roman" w:hAnsi="Times New Roman" w:cs="Times New Roman"/>
+          <w:b/>
+          <w:bCs/>
+          <w:color w:val="FF0000"/>
+          <w:sz w:val="28"/>
+          <w:szCs w:val="28"/>
+        </w:rPr>
+      </w:pPr>
+    </w:p>
+    <w:p>
+      <w:pPr>
+        <w:pStyle w:val="ListParagraph"/>
+        <w:numPr>
+          <w:ilvl w:val="1"/>
+          <w:numId w:val="1"/>
+        </w:numPr>
+        <w:rPr>
+          <w:rFonts w:ascii="Times New Roman" w:hAnsi="Times New Roman" w:cs="Times New Roman"/>
+          <w:sz w:val="28"/>
+          <w:szCs w:val="28"/>
+        </w:rPr>
+      </w:pPr>
+      <w:r>
+        <w:rPr>
+          <w:rFonts w:ascii="Times New Roman" w:hAnsi="Times New Roman" w:cs="Times New Roman"/>
+          <w:sz w:val="28"/>
+          <w:szCs w:val="28"/>
+        </w:rPr>
+        <w:t>Git checkout &lt;commit-hash&gt;</w:t>
+      </w:r>
+    </w:p>
+    <w:p>
+      <w:pPr>
+        <w:pStyle w:val="ListParagraph"/>
+        <w:ind w:left="1800"/>
         <w:rPr>
           <w:rFonts w:ascii="Times New Roman" w:hAnsi="Times New Roman" w:cs="Times New Roman"/>
           <w:sz w:val="28"/>

</xml_diff>